<commit_message>
done with section about contact; onto section about joint punishment institutions
</commit_message>
<xml_diff>
--- a/paper3_collectiveAction/full_outline_detailed.docx
+++ b/paper3_collectiveAction/full_outline_detailed.docx
@@ -214,13 +214,7 @@
         <w:t xml:space="preserve">Make groups want peace: </w:t>
       </w:r>
       <w:r>
-        <w:t>Goal achievement</w:t>
-      </w:r>
-      <w:r>
-        <w:t xml:space="preserve"> through cooperation</w:t>
-      </w:r>
-      <w:r>
-        <w:t>: cooperation in each group’s interest</w:t>
+        <w:t>Goal achievement through cooperation: cooperation in each group’s interest</w:t>
       </w:r>
       <w:r>
         <w:t>. Like third party punishment/payoffs from the future.</w:t>
@@ -250,261 +244,296 @@
         </w:numPr>
       </w:pPr>
       <w:r>
-        <w:t>Reduces psych biases to perception: removes stereotypes, anxiety/threat; adds empathy, identification of similarities/joint interests</w:t>
-      </w:r>
-    </w:p>
-    <w:p>
-      <w:pPr>
-        <w:pStyle w:val="ListParagraph"/>
-        <w:numPr>
-          <w:ilvl w:val="0"/>
-          <w:numId w:val="1"/>
-        </w:numPr>
-      </w:pPr>
-      <w:r>
-        <w:t>Provides opportunity for costly signaling</w:t>
-      </w:r>
-      <w:r>
-        <w:t>: groups interact and can directly observe outgroup’s preferences and behavior.  C</w:t>
+        <w:t xml:space="preserve">Reduces psych biases to </w:t>
+      </w:r>
+      <w:proofErr w:type="gramStart"/>
+      <w:r>
+        <w:t>perception:</w:t>
+      </w:r>
+      <w:proofErr w:type="gramEnd"/>
+      <w:r>
+        <w:t xml:space="preserve"> removes stereotypes, anxiety/threat; adds empathy, identification of similarities/joint interests</w:t>
+      </w:r>
+    </w:p>
+    <w:p>
+      <w:pPr>
+        <w:pStyle w:val="ListParagraph"/>
+        <w:numPr>
+          <w:ilvl w:val="0"/>
+          <w:numId w:val="1"/>
+        </w:numPr>
+      </w:pPr>
+      <w:r>
+        <w:t xml:space="preserve">Provides opportunity for costly </w:t>
+      </w:r>
+      <w:proofErr w:type="gramStart"/>
+      <w:r>
+        <w:t>signaling</w:t>
+      </w:r>
+      <w:r>
+        <w:t>:</w:t>
+      </w:r>
+      <w:proofErr w:type="gramEnd"/>
+      <w:r>
+        <w:t xml:space="preserve"> groups interact and can directly observe outgroup’s preferences and behavior.  C</w:t>
       </w:r>
       <w:r>
         <w:t>onfidence-building measure</w:t>
       </w:r>
       <w:r>
         <w:t>.</w:t>
-      </w:r>
-    </w:p>
-    <w:p>
-      <w:pPr>
-        <w:pStyle w:val="ListParagraph"/>
-        <w:numPr>
-          <w:ilvl w:val="0"/>
-          <w:numId w:val="1"/>
-        </w:numPr>
-      </w:pPr>
-    </w:p>
-    <w:p>
-      <w:r>
-        <w:t>IIIb: Joint punishment institutions to minimize misperceptions</w:t>
-      </w:r>
-    </w:p>
-    <w:p>
-      <w:pPr>
-        <w:pStyle w:val="ListParagraph"/>
-        <w:numPr>
-          <w:ilvl w:val="0"/>
-          <w:numId w:val="1"/>
-        </w:numPr>
-      </w:pPr>
-      <w:r>
-        <w:t>Situation is an iterative Prisoner’s Dilemma: best off with [C,C] but really want to avoid [D,D].</w:t>
-      </w:r>
-      <w:r>
-        <w:t xml:space="preserve"> Describe iterative PD.</w:t>
-      </w:r>
-    </w:p>
-    <w:p>
-      <w:pPr>
-        <w:pStyle w:val="ListParagraph"/>
-        <w:numPr>
-          <w:ilvl w:val="0"/>
-          <w:numId w:val="1"/>
-        </w:numPr>
-      </w:pPr>
-      <w:r>
-        <w:t>When groups prefer peace</w:t>
-      </w:r>
-      <w:r>
-        <w:t xml:space="preserve"> and intend to cooperate</w:t>
-      </w:r>
-      <w:r>
-        <w:t>, misperceptions</w:t>
-      </w:r>
-      <w:r>
-        <w:t>/accidents</w:t>
-      </w:r>
-      <w:r>
-        <w:t xml:space="preserve"> main challenge to peace</w:t>
-      </w:r>
-      <w:r>
-        <w:t>: Try to throw C, accidentally throw D.  OR Throw C, gets interpreted as D.</w:t>
-      </w:r>
-    </w:p>
-    <w:p>
-      <w:pPr>
-        <w:pStyle w:val="ListParagraph"/>
-        <w:numPr>
-          <w:ilvl w:val="0"/>
-          <w:numId w:val="1"/>
-        </w:numPr>
-      </w:pPr>
-      <w:r>
-        <w:t xml:space="preserve">Collective action problem: societies heterogeneous, some don’t want peace.  </w:t>
-      </w:r>
-      <w:r>
-        <w:t xml:space="preserve">A bad apple could throw D; </w:t>
-      </w:r>
-      <w:r>
-        <w:t>C is</w:t>
-      </w:r>
-      <w:r>
-        <w:t xml:space="preserve"> then</w:t>
-      </w:r>
-      <w:r>
-        <w:t xml:space="preserve"> punishing your own.</w:t>
-      </w:r>
-      <w:r>
-        <w:t xml:space="preserve">  Two levels of misperception: (1) that D was purposeful on part of group, and (2) that the punishment was not severe enough and the punishment C was actually a D.</w:t>
-      </w:r>
-    </w:p>
-    <w:p>
-      <w:pPr>
-        <w:pStyle w:val="ListParagraph"/>
-        <w:numPr>
-          <w:ilvl w:val="0"/>
-          <w:numId w:val="1"/>
-        </w:numPr>
-      </w:pPr>
-      <w:r>
-        <w:t>Solution described (police your own) subject to misperceiving</w:t>
-      </w:r>
-      <w:r>
-        <w:t>.</w:t>
-      </w:r>
-    </w:p>
-    <w:p>
-      <w:pPr>
-        <w:pStyle w:val="ListParagraph"/>
-        <w:numPr>
-          <w:ilvl w:val="0"/>
-          <w:numId w:val="1"/>
-        </w:numPr>
-      </w:pPr>
-      <w:r>
-        <w:lastRenderedPageBreak/>
-        <w:t>Social norms/institutions minimize “accidental” individual D.  Institutions to minimize misperception of C to D.</w:t>
-      </w:r>
-    </w:p>
-    <w:p>
-      <w:pPr>
-        <w:pStyle w:val="ListParagraph"/>
-        <w:numPr>
-          <w:ilvl w:val="0"/>
-          <w:numId w:val="1"/>
-        </w:numPr>
-      </w:pPr>
-      <w:r>
-        <w:t>Joint punishment: both groups decide together.  Pros/cons.</w:t>
-      </w:r>
-    </w:p>
-    <w:p/>
-    <w:p>
-      <w:r>
-        <w:t>IV: Farmer-pastoralist conflict</w:t>
-      </w:r>
-    </w:p>
-    <w:p>
-      <w:pPr>
-        <w:pStyle w:val="ListParagraph"/>
-        <w:numPr>
-          <w:ilvl w:val="0"/>
-          <w:numId w:val="1"/>
-        </w:numPr>
-      </w:pPr>
-      <w:r>
-        <w:t>Describe conflict</w:t>
-      </w:r>
-    </w:p>
-    <w:p>
-      <w:pPr>
-        <w:pStyle w:val="ListParagraph"/>
-        <w:numPr>
-          <w:ilvl w:val="0"/>
-          <w:numId w:val="1"/>
-        </w:numPr>
-      </w:pPr>
-      <w:r>
-        <w:t>Describe damage</w:t>
-      </w:r>
-    </w:p>
-    <w:p>
-      <w:pPr>
-        <w:pStyle w:val="ListParagraph"/>
-        <w:numPr>
-          <w:ilvl w:val="0"/>
-          <w:numId w:val="1"/>
-        </w:numPr>
-      </w:pPr>
-      <w:r>
-        <w:t>Describe joint punishment institutions: adhoc and agreed upon code of laws.</w:t>
-      </w:r>
-    </w:p>
-    <w:p>
-      <w:pPr>
-        <w:pStyle w:val="ListParagraph"/>
-        <w:numPr>
-          <w:ilvl w:val="0"/>
-          <w:numId w:val="1"/>
-        </w:numPr>
-      </w:pPr>
-      <w:r>
-        <w:t>Describe typical conflict escalation without joint-punishment institution: case of poisoned crop residue</w:t>
-      </w:r>
-    </w:p>
-    <w:p>
-      <w:pPr>
-        <w:pStyle w:val="ListParagraph"/>
-        <w:numPr>
-          <w:ilvl w:val="0"/>
-          <w:numId w:val="1"/>
-        </w:numPr>
-      </w:pPr>
-      <w:r>
-        <w:t>Describe similar situation with joint-punishment institution: case of captured vigilantes</w:t>
-      </w:r>
-      <w:r>
-        <w:t xml:space="preserve"> (accidental D)</w:t>
-      </w:r>
-      <w:r>
-        <w:t>.</w:t>
-      </w:r>
-    </w:p>
-    <w:p/>
-    <w:p>
-      <w:r>
-        <w:t>V: Implications for Peacebuilding Programs</w:t>
-      </w:r>
-    </w:p>
-    <w:p>
-      <w:pPr>
-        <w:pStyle w:val="ListParagraph"/>
-        <w:numPr>
-          <w:ilvl w:val="0"/>
-          <w:numId w:val="1"/>
-        </w:numPr>
-      </w:pPr>
-      <w:r>
-        <w:t xml:space="preserve">Identify whether conflict is materially irrational?  Think about </w:t>
-      </w:r>
-      <w:r>
-        <w:t>conflict as deviation from rationality and how to demonstrate the rationality of peace to each group.</w:t>
-      </w:r>
-    </w:p>
-    <w:p>
-      <w:pPr>
-        <w:pStyle w:val="ListParagraph"/>
-        <w:numPr>
-          <w:ilvl w:val="0"/>
-          <w:numId w:val="1"/>
-        </w:numPr>
-      </w:pPr>
-      <w:r>
-        <w:t>Think about incentives of individual group members, not just groups as a whole.</w:t>
       </w:r>
       <w:bookmarkStart w:id="0" w:name="_GoBack"/>
       <w:bookmarkEnd w:id="0"/>
     </w:p>
     <w:p>
+      <w:proofErr w:type="spellStart"/>
+      <w:r>
+        <w:t>IIIb</w:t>
+      </w:r>
+      <w:proofErr w:type="spellEnd"/>
+      <w:r>
+        <w:t>: Joint punishment institutions to minimize misperceptions</w:t>
+      </w:r>
+    </w:p>
+    <w:p>
+      <w:pPr>
+        <w:pStyle w:val="ListParagraph"/>
+        <w:numPr>
+          <w:ilvl w:val="0"/>
+          <w:numId w:val="1"/>
+        </w:numPr>
+      </w:pPr>
+      <w:r>
+        <w:t>Situation is an iterative Prisoner’s Dilemma: best off with [</w:t>
+      </w:r>
+      <w:proofErr w:type="gramStart"/>
+      <w:r>
+        <w:t>C,C</w:t>
+      </w:r>
+      <w:proofErr w:type="gramEnd"/>
+      <w:r>
+        <w:t>] but really want to avoid [D,D].</w:t>
+      </w:r>
+      <w:r>
+        <w:t xml:space="preserve"> Describe iterative PD.</w:t>
+      </w:r>
+    </w:p>
+    <w:p>
+      <w:pPr>
+        <w:pStyle w:val="ListParagraph"/>
+        <w:numPr>
+          <w:ilvl w:val="0"/>
+          <w:numId w:val="1"/>
+        </w:numPr>
+      </w:pPr>
+      <w:r>
+        <w:t>When groups prefer peace</w:t>
+      </w:r>
+      <w:r>
+        <w:t xml:space="preserve"> and intend to cooperate</w:t>
+      </w:r>
+      <w:r>
+        <w:t>, misperceptions/accidents main challenge to peace: Try to throw C, accidentally throw D.  OR Throw C, gets interpreted as D.</w:t>
+      </w:r>
+    </w:p>
+    <w:p>
+      <w:pPr>
+        <w:pStyle w:val="ListParagraph"/>
+        <w:numPr>
+          <w:ilvl w:val="0"/>
+          <w:numId w:val="1"/>
+        </w:numPr>
+      </w:pPr>
+      <w:r>
+        <w:t xml:space="preserve">Collective action problem: societies heterogeneous, some don’t want peace.  </w:t>
+      </w:r>
+      <w:r>
+        <w:t xml:space="preserve">A bad apple could throw D; </w:t>
+      </w:r>
+      <w:r>
+        <w:t>C is</w:t>
+      </w:r>
+      <w:r>
+        <w:t xml:space="preserve"> then</w:t>
+      </w:r>
+      <w:r>
+        <w:t xml:space="preserve"> punishing your own.</w:t>
+      </w:r>
+      <w:r>
+        <w:t xml:space="preserve">  Two levels of misperception: (1) that D was purposeful on part of group, and (2) that the punishment was not severe enough and the punishment C was </w:t>
+      </w:r>
+      <w:proofErr w:type="gramStart"/>
+      <w:r>
+        <w:t>actually a</w:t>
+      </w:r>
+      <w:proofErr w:type="gramEnd"/>
+      <w:r>
+        <w:t xml:space="preserve"> D.</w:t>
+      </w:r>
+    </w:p>
+    <w:p>
+      <w:pPr>
+        <w:pStyle w:val="ListParagraph"/>
+        <w:numPr>
+          <w:ilvl w:val="0"/>
+          <w:numId w:val="1"/>
+        </w:numPr>
+      </w:pPr>
+      <w:r>
+        <w:t>Solution described (police your own) subject to misperceiving</w:t>
+      </w:r>
+      <w:r>
+        <w:t>.</w:t>
+      </w:r>
+    </w:p>
+    <w:p>
+      <w:pPr>
+        <w:pStyle w:val="ListParagraph"/>
+        <w:numPr>
+          <w:ilvl w:val="0"/>
+          <w:numId w:val="1"/>
+        </w:numPr>
+      </w:pPr>
+      <w:r>
+        <w:t>Social norms/institutions minimize “accidental” individual D.  Institutions to minimize misperception of C to D.</w:t>
+      </w:r>
+    </w:p>
+    <w:p>
+      <w:pPr>
+        <w:pStyle w:val="ListParagraph"/>
+        <w:numPr>
+          <w:ilvl w:val="0"/>
+          <w:numId w:val="1"/>
+        </w:numPr>
+      </w:pPr>
+      <w:r>
+        <w:lastRenderedPageBreak/>
+        <w:t>Joint punishment: both groups decide together.  Pros/cons.</w:t>
+      </w:r>
+    </w:p>
+    <w:p/>
+    <w:p>
+      <w:r>
+        <w:t>IV: Farmer-pastoralist conflict</w:t>
+      </w:r>
+    </w:p>
+    <w:p>
+      <w:pPr>
+        <w:pStyle w:val="ListParagraph"/>
+        <w:numPr>
+          <w:ilvl w:val="0"/>
+          <w:numId w:val="1"/>
+        </w:numPr>
+      </w:pPr>
+      <w:r>
+        <w:t>Describe conflict</w:t>
+      </w:r>
+    </w:p>
+    <w:p>
+      <w:pPr>
+        <w:pStyle w:val="ListParagraph"/>
+        <w:numPr>
+          <w:ilvl w:val="0"/>
+          <w:numId w:val="1"/>
+        </w:numPr>
+      </w:pPr>
+      <w:r>
+        <w:t>Describe damage</w:t>
+      </w:r>
+    </w:p>
+    <w:p>
+      <w:pPr>
+        <w:pStyle w:val="ListParagraph"/>
+        <w:numPr>
+          <w:ilvl w:val="0"/>
+          <w:numId w:val="1"/>
+        </w:numPr>
+      </w:pPr>
+      <w:r>
+        <w:t xml:space="preserve">Describe joint punishment institutions: </w:t>
+      </w:r>
+      <w:proofErr w:type="spellStart"/>
+      <w:r>
+        <w:t>adhoc</w:t>
+      </w:r>
+      <w:proofErr w:type="spellEnd"/>
+      <w:r>
+        <w:t xml:space="preserve"> and agreed upon code of laws.</w:t>
+      </w:r>
+    </w:p>
+    <w:p>
+      <w:pPr>
+        <w:pStyle w:val="ListParagraph"/>
+        <w:numPr>
+          <w:ilvl w:val="0"/>
+          <w:numId w:val="1"/>
+        </w:numPr>
+      </w:pPr>
+      <w:r>
+        <w:t>Describe typical conflict escalation without joint-punishment institution: case of poisoned crop residue</w:t>
+      </w:r>
+    </w:p>
+    <w:p>
+      <w:pPr>
+        <w:pStyle w:val="ListParagraph"/>
+        <w:numPr>
+          <w:ilvl w:val="0"/>
+          <w:numId w:val="1"/>
+        </w:numPr>
+      </w:pPr>
+      <w:r>
+        <w:t>Describe similar situation with joint-punishment institution: case of captured vigilantes</w:t>
+      </w:r>
+      <w:r>
+        <w:t xml:space="preserve"> (accidental D)</w:t>
+      </w:r>
+      <w:r>
+        <w:t>.</w:t>
+      </w:r>
+    </w:p>
+    <w:p/>
+    <w:p>
+      <w:r>
+        <w:t>V: Implications for Peacebuilding Programs</w:t>
+      </w:r>
+    </w:p>
+    <w:p>
+      <w:pPr>
+        <w:pStyle w:val="ListParagraph"/>
+        <w:numPr>
+          <w:ilvl w:val="0"/>
+          <w:numId w:val="1"/>
+        </w:numPr>
+      </w:pPr>
+      <w:r>
+        <w:t xml:space="preserve">Identify whether conflict is materially irrational?  Think about </w:t>
+      </w:r>
+      <w:r>
+        <w:t>conflict as deviation from rationality and how to demonstrate the rationality of peace to each group.</w:t>
+      </w:r>
+    </w:p>
+    <w:p>
+      <w:pPr>
+        <w:pStyle w:val="ListParagraph"/>
+        <w:numPr>
+          <w:ilvl w:val="0"/>
+          <w:numId w:val="1"/>
+        </w:numPr>
+      </w:pPr>
+      <w:r>
+        <w:t xml:space="preserve">Think about incentives of individual group members, not just </w:t>
+      </w:r>
+      <w:proofErr w:type="gramStart"/>
+      <w:r>
+        <w:t>groups as a whole</w:t>
+      </w:r>
+      <w:proofErr w:type="gramEnd"/>
+      <w:r>
+        <w:t>.</w:t>
+      </w:r>
+    </w:p>
+    <w:p>
       <w:pPr>
         <w:pStyle w:val="ListParagraph"/>
         <w:numPr>
@@ -660,7 +689,15 @@
         </w:numPr>
       </w:pPr>
       <w:r>
-        <w:t>Compare contact programs that do and do not (1) work to achieve goal, (2) actually achieve it.</w:t>
+        <w:t xml:space="preserve">Compare contact programs that do and do not (1) work to achieve goal, (2) </w:t>
+      </w:r>
+      <w:proofErr w:type="gramStart"/>
+      <w:r>
+        <w:t>actually achieve</w:t>
+      </w:r>
+      <w:proofErr w:type="gramEnd"/>
+      <w:r>
+        <w:t xml:space="preserve"> it.</w:t>
       </w:r>
     </w:p>
     <w:p>
@@ -756,22 +793,22 @@
         </w:numPr>
       </w:pPr>
       <w:r>
+        <w:t>Something</w:t>
+      </w:r>
+      <w:r>
+        <w:t xml:space="preserve"> about onset &amp; durability.</w:t>
+      </w:r>
+    </w:p>
+    <w:p>
+      <w:pPr>
+        <w:pStyle w:val="ListParagraph"/>
+        <w:numPr>
+          <w:ilvl w:val="0"/>
+          <w:numId w:val="1"/>
+        </w:numPr>
+      </w:pPr>
+      <w:r>
         <w:lastRenderedPageBreak/>
-        <w:t>Something</w:t>
-      </w:r>
-      <w:r>
-        <w:t xml:space="preserve"> about onset &amp; durability.</w:t>
-      </w:r>
-    </w:p>
-    <w:p>
-      <w:pPr>
-        <w:pStyle w:val="ListParagraph"/>
-        <w:numPr>
-          <w:ilvl w:val="0"/>
-          <w:numId w:val="1"/>
-        </w:numPr>
-      </w:pPr>
-      <w:r>
         <w:t>In US, black-white relations.  Black people following social rules and getting punished by joint-punishment institution: the police.</w:t>
       </w:r>
       <w:r>
@@ -1031,6 +1068,7 @@
     <w:lsdException w:name="HTML Sample" w:semiHidden="1" w:unhideWhenUsed="1"/>
     <w:lsdException w:name="HTML Typewriter" w:semiHidden="1" w:unhideWhenUsed="1"/>
     <w:lsdException w:name="HTML Variable" w:semiHidden="1" w:unhideWhenUsed="1"/>
+    <w:lsdException w:name="Normal Table" w:semiHidden="1" w:unhideWhenUsed="1"/>
     <w:lsdException w:name="annotation subject" w:semiHidden="1" w:unhideWhenUsed="1"/>
     <w:lsdException w:name="No List" w:semiHidden="1" w:unhideWhenUsed="1"/>
     <w:lsdException w:name="Outline List 1" w:semiHidden="1" w:unhideWhenUsed="1"/>
@@ -1076,9 +1114,11 @@
     <w:lsdException w:name="Table Subtle 1" w:semiHidden="1" w:unhideWhenUsed="1"/>
     <w:lsdException w:name="Table Subtle 2" w:semiHidden="1" w:unhideWhenUsed="1"/>
     <w:lsdException w:name="Table Web 1" w:semiHidden="1" w:unhideWhenUsed="1"/>
+    <w:lsdException w:name="Table Web 2" w:semiHidden="1" w:unhideWhenUsed="1"/>
     <w:lsdException w:name="Table Web 3" w:semiHidden="1" w:unhideWhenUsed="1"/>
     <w:lsdException w:name="Balloon Text" w:semiHidden="1" w:unhideWhenUsed="1"/>
     <w:lsdException w:name="Table Grid" w:uiPriority="39"/>
+    <w:lsdException w:name="Table Theme" w:semiHidden="1" w:unhideWhenUsed="1"/>
     <w:lsdException w:name="Placeholder Text" w:semiHidden="1"/>
     <w:lsdException w:name="No Spacing" w:uiPriority="1" w:qFormat="1"/>
     <w:lsdException w:name="Light Shading" w:uiPriority="60"/>

</xml_diff>